<commit_message>
Stage 2: missing interviews
</commit_message>
<xml_diff>
--- a/reports/IPM_stage_2_41936_44592_50654_51095.docx
+++ b/reports/IPM_stage_2_41936_44592_50654_51095.docx
@@ -65,13 +65,23 @@
           <w:lang w:val="pt-PT"/>
         </w:rPr>
       </w:pPr>
+      <w:proofErr w:type="spellStart"/>
       <w:r>
         <w:rPr>
           <w:rFonts w:ascii="Arial" w:hAnsi="Arial"/>
           <w:b/>
           <w:lang w:val="pt-PT"/>
         </w:rPr>
-        <w:t>Interacção Pessoa-Máquina</w:t>
+        <w:t>Interacção</w:t>
+      </w:r>
+      <w:proofErr w:type="spellEnd"/>
+      <w:r>
+        <w:rPr>
+          <w:rFonts w:ascii="Arial" w:hAnsi="Arial"/>
+          <w:b/>
+          <w:lang w:val="pt-PT"/>
+        </w:rPr>
+        <w:t xml:space="preserve"> Pessoa-Máquina</w:t>
       </w:r>
     </w:p>
     <w:p>
@@ -296,7 +306,7 @@
                         </a:effectLst>
                         <a:extLst>
                           <a:ext uri="{909E8E84-426E-40dd-AFC4-6F175D3DCCD1}">
-                            <a14:hiddenFill xmlns:a14="http://schemas.microsoft.com/office/drawing/2010/main" xmlns:w="http://schemas.openxmlformats.org/wordprocessingml/2006/main" xmlns:w10="urn:schemas-microsoft-com:office:word" xmlns:v="urn:schemas-microsoft-com:vml" xmlns:o="urn:schemas-microsoft-com:office:office" xmlns:mv="urn:schemas-microsoft-com:mac:vml" xmlns:mo="http://schemas.microsoft.com/office/mac/office/2008/main" xmlns="">
+                            <a14:hiddenFill xmlns="" xmlns:mo="http://schemas.microsoft.com/office/mac/office/2008/main" xmlns:mv="urn:schemas-microsoft-com:mac:vml" xmlns:o="urn:schemas-microsoft-com:office:office" xmlns:v="urn:schemas-microsoft-com:vml" xmlns:w10="urn:schemas-microsoft-com:office:word" xmlns:w="http://schemas.openxmlformats.org/wordprocessingml/2006/main" xmlns:a14="http://schemas.microsoft.com/office/drawing/2010/main">
                               <a:noFill/>
                             </a14:hiddenFill>
                           </a:ext>
@@ -603,6 +613,7 @@
         </w:rPr>
         <w:tab/>
       </w:r>
+      <w:proofErr w:type="spellStart"/>
       <w:r>
         <w:rPr>
           <w:rFonts w:ascii="Arial" w:hAnsi="Arial"/>
@@ -611,6 +622,7 @@
         </w:rPr>
         <w:t>Lab</w:t>
       </w:r>
+      <w:proofErr w:type="spellEnd"/>
       <w:r>
         <w:rPr>
           <w:rFonts w:ascii="Arial" w:hAnsi="Arial"/>
@@ -619,13 +631,23 @@
         </w:rPr>
         <w:t xml:space="preserve"> </w:t>
       </w:r>
+      <w:proofErr w:type="spellStart"/>
       <w:r>
         <w:rPr>
           <w:rFonts w:ascii="Arial" w:hAnsi="Arial"/>
           <w:b/>
           <w:lang w:val="pt-PT"/>
         </w:rPr>
-        <w:t xml:space="preserve">class </w:t>
+        <w:t>class</w:t>
+      </w:r>
+      <w:proofErr w:type="spellEnd"/>
+      <w:r>
+        <w:rPr>
+          <w:rFonts w:ascii="Arial" w:hAnsi="Arial"/>
+          <w:b/>
+          <w:lang w:val="pt-PT"/>
+        </w:rPr>
+        <w:t xml:space="preserve"> </w:t>
       </w:r>
       <w:r>
         <w:rPr>
@@ -823,6 +845,7 @@
         </w:rPr>
         <w:tab/>
       </w:r>
+      <w:proofErr w:type="spellStart"/>
       <w:r>
         <w:rPr>
           <w:rFonts w:ascii="Arial" w:hAnsi="Arial"/>
@@ -831,8 +854,9 @@
           <w:sz w:val="22"/>
           <w:lang w:val="pt-PT"/>
         </w:rPr>
-        <w:t xml:space="preserve">Group Nº </w:t>
-      </w:r>
+        <w:t>Group</w:t>
+      </w:r>
+      <w:proofErr w:type="spellEnd"/>
       <w:r>
         <w:rPr>
           <w:rFonts w:ascii="Arial" w:hAnsi="Arial"/>
@@ -841,6 +865,16 @@
           <w:sz w:val="22"/>
           <w:lang w:val="pt-PT"/>
         </w:rPr>
+        <w:t xml:space="preserve"> Nº </w:t>
+      </w:r>
+      <w:r>
+        <w:rPr>
+          <w:rFonts w:ascii="Arial" w:hAnsi="Arial"/>
+          <w:b/>
+          <w:bCs/>
+          <w:sz w:val="22"/>
+          <w:lang w:val="pt-PT"/>
+        </w:rPr>
         <w:t>13</w:t>
       </w:r>
     </w:p>
@@ -858,8 +892,36 @@
           <w:sz w:val="22"/>
           <w:lang w:val="pt-PT"/>
         </w:rPr>
-        <w:t>44592, Alexander Denisov</w:t>
-      </w:r>
+        <w:t xml:space="preserve">44592, </w:t>
+      </w:r>
+      <w:proofErr w:type="spellStart"/>
+      <w:r>
+        <w:rPr>
+          <w:rFonts w:ascii="Arial" w:hAnsi="Arial"/>
+          <w:sz w:val="22"/>
+          <w:lang w:val="pt-PT"/>
+        </w:rPr>
+        <w:t>Alexander</w:t>
+      </w:r>
+      <w:proofErr w:type="spellEnd"/>
+      <w:r>
+        <w:rPr>
+          <w:rFonts w:ascii="Arial" w:hAnsi="Arial"/>
+          <w:sz w:val="22"/>
+          <w:lang w:val="pt-PT"/>
+        </w:rPr>
+        <w:t xml:space="preserve"> </w:t>
+      </w:r>
+      <w:proofErr w:type="spellStart"/>
+      <w:r>
+        <w:rPr>
+          <w:rFonts w:ascii="Arial" w:hAnsi="Arial"/>
+          <w:sz w:val="22"/>
+          <w:lang w:val="pt-PT"/>
+        </w:rPr>
+        <w:t>Denisov</w:t>
+      </w:r>
+      <w:proofErr w:type="spellEnd"/>
     </w:p>
     <w:p>
       <w:pPr>
@@ -1117,12 +1179,21 @@
           <w:lang w:val="pt-PT"/>
         </w:rPr>
       </w:pPr>
-      <w:r>
-        <w:rPr>
-          <w:rFonts w:ascii="Arial" w:hAnsi="Arial"/>
-          <w:lang w:val="pt-PT"/>
-        </w:rPr>
-        <w:t xml:space="preserve">September </w:t>
+      <w:proofErr w:type="spellStart"/>
+      <w:r>
+        <w:rPr>
+          <w:rFonts w:ascii="Arial" w:hAnsi="Arial"/>
+          <w:lang w:val="pt-PT"/>
+        </w:rPr>
+        <w:t>September</w:t>
+      </w:r>
+      <w:proofErr w:type="spellEnd"/>
+      <w:r>
+        <w:rPr>
+          <w:rFonts w:ascii="Arial" w:hAnsi="Arial"/>
+          <w:lang w:val="pt-PT"/>
+        </w:rPr>
+        <w:t xml:space="preserve"> </w:t>
       </w:r>
       <w:r>
         <w:rPr>
@@ -2184,9 +2255,20 @@
           <w:szCs w:val="22"/>
           <w:lang w:val="en-GB"/>
         </w:rPr>
-        <w:t>e.    Select the type and format of the mask</w:t>
-      </w:r>
-    </w:p>
+        <w:t xml:space="preserve">e.    Select the </w:t>
+      </w:r>
+      <w:bookmarkStart w:id="5" w:name="_Hlk52989326"/>
+      <w:r>
+        <w:rPr>
+          <w:rFonts w:ascii="Times New Roman" w:hAnsi="Times New Roman" w:cs="Times New Roman"/>
+          <w:sz w:val="22"/>
+          <w:szCs w:val="22"/>
+          <w:lang w:val="en-GB"/>
+        </w:rPr>
+        <w:t>type and format of the mask</w:t>
+      </w:r>
+    </w:p>
+    <w:bookmarkEnd w:id="5"/>
     <w:p>
       <w:pPr>
         <w:ind w:firstLine="284"/>
@@ -4422,27 +4504,7 @@
           <w:szCs w:val="22"/>
           <w:lang w:val="en"/>
         </w:rPr>
-        <w:t xml:space="preserve">Alicia had a beautiful pink dress with </w:t>
-      </w:r>
-      <w:r>
-        <w:rPr>
-          <w:rStyle w:val="tlid-translation"/>
-          <w:rFonts w:ascii="Times New Roman" w:hAnsi="Times New Roman" w:cs="Times New Roman"/>
-          <w:sz w:val="22"/>
-          <w:szCs w:val="22"/>
-          <w:lang w:val="en"/>
-        </w:rPr>
-        <w:t>strass</w:t>
-      </w:r>
-      <w:r>
-        <w:rPr>
-          <w:rStyle w:val="tlid-translation"/>
-          <w:rFonts w:ascii="Times New Roman" w:hAnsi="Times New Roman" w:cs="Times New Roman"/>
-          <w:sz w:val="22"/>
-          <w:szCs w:val="22"/>
-          <w:lang w:val="en"/>
-        </w:rPr>
-        <w:t xml:space="preserve"> to wear to the ball.</w:t>
+        <w:t>Alicia had a beautiful pink dress with strass to wear to the ball.</w:t>
       </w:r>
     </w:p>
     <w:p>
@@ -4739,7 +4801,7 @@
           <w:lang w:val="en"/>
         </w:rPr>
       </w:pPr>
-      <w:bookmarkStart w:id="5" w:name="_Hlk52966014"/>
+      <w:bookmarkStart w:id="6" w:name="_Hlk52966014"/>
       <w:r>
         <w:rPr>
           <w:rStyle w:val="tlid-translation"/>
@@ -4750,7 +4812,7 @@
         </w:rPr>
         <w:t xml:space="preserve">Pedro, a local </w:t>
       </w:r>
-      <w:bookmarkEnd w:id="5"/>
+      <w:bookmarkEnd w:id="6"/>
       <w:r>
         <w:rPr>
           <w:rStyle w:val="tlid-translation"/>
@@ -4815,6 +4877,7 @@
         </w:rPr>
         <w:t xml:space="preserve">, made masks with his </w:t>
       </w:r>
+      <w:proofErr w:type="gramStart"/>
       <w:r>
         <w:rPr>
           <w:rStyle w:val="tlid-translation"/>
@@ -4825,6 +4888,7 @@
         </w:rPr>
         <w:t>pictures</w:t>
       </w:r>
+      <w:proofErr w:type="gramEnd"/>
       <w:r>
         <w:rPr>
           <w:rStyle w:val="tlid-translation"/>
@@ -4918,17 +4982,21 @@
         <w:ind w:firstLine="570"/>
         <w:jc w:val="both"/>
         <w:rPr>
-          <w:lang w:val="en-GB"/>
-        </w:rPr>
-      </w:pPr>
-      <w:r>
-        <w:rPr>
           <w:rStyle w:val="tlid-translation"/>
           <w:rFonts w:ascii="Times New Roman" w:hAnsi="Times New Roman" w:cs="Times New Roman"/>
           <w:sz w:val="22"/>
           <w:szCs w:val="22"/>
           <w:lang w:val="en"/>
         </w:rPr>
+      </w:pPr>
+      <w:r>
+        <w:rPr>
+          <w:rStyle w:val="tlid-translation"/>
+          <w:rFonts w:ascii="Times New Roman" w:hAnsi="Times New Roman" w:cs="Times New Roman"/>
+          <w:sz w:val="22"/>
+          <w:szCs w:val="22"/>
+          <w:lang w:val="en"/>
+        </w:rPr>
         <w:t>Luckily for Jonny</w:t>
       </w:r>
       <w:r>
@@ -5010,6 +5078,256 @@
           <w:lang w:val="en"/>
         </w:rPr>
         <w:t xml:space="preserve"> them on the shopping list, but later found out he was about to buy too much, so he checked what he was buying.</w:t>
+      </w:r>
+    </w:p>
+    <w:p>
+      <w:pPr>
+        <w:rPr>
+          <w:rStyle w:val="tlid-translation"/>
+          <w:rFonts w:ascii="Times New Roman" w:hAnsi="Times New Roman" w:cs="Times New Roman"/>
+          <w:sz w:val="22"/>
+          <w:szCs w:val="22"/>
+          <w:lang w:val="en"/>
+        </w:rPr>
+      </w:pPr>
+      <w:r>
+        <w:rPr>
+          <w:rStyle w:val="tlid-translation"/>
+          <w:rFonts w:ascii="Times New Roman" w:hAnsi="Times New Roman" w:cs="Times New Roman"/>
+          <w:sz w:val="22"/>
+          <w:szCs w:val="22"/>
+          <w:lang w:val="en"/>
+        </w:rPr>
+        <w:br w:type="page"/>
+      </w:r>
+    </w:p>
+    <w:p>
+      <w:pPr>
+        <w:pStyle w:val="Subttulo"/>
+        <w:rPr>
+          <w:lang w:val="en-GB"/>
+        </w:rPr>
+      </w:pPr>
+      <w:r>
+        <w:rPr>
+          <w:lang w:val="en-GB"/>
+        </w:rPr>
+        <w:lastRenderedPageBreak/>
+        <w:t>Scenario #</w:t>
+      </w:r>
+      <w:r>
+        <w:rPr>
+          <w:lang w:val="en-GB"/>
+        </w:rPr>
+        <w:t>4</w:t>
+      </w:r>
+      <w:r>
+        <w:rPr>
+          <w:lang w:val="en-GB"/>
+        </w:rPr>
+        <w:t xml:space="preserve"> – </w:t>
+      </w:r>
+      <w:r>
+        <w:rPr>
+          <w:lang w:val="en-GB"/>
+        </w:rPr>
+        <w:t>Create a facial profile</w:t>
+      </w:r>
+    </w:p>
+    <w:p>
+      <w:pPr>
+        <w:spacing w:line="360" w:lineRule="auto"/>
+        <w:ind w:firstLine="570"/>
+        <w:jc w:val="both"/>
+        <w:rPr>
+          <w:lang w:val="en-GB"/>
+        </w:rPr>
+      </w:pPr>
+      <w:r>
+        <w:rPr>
+          <w:rStyle w:val="tlid-translation"/>
+          <w:rFonts w:ascii="Times New Roman" w:hAnsi="Times New Roman" w:cs="Times New Roman"/>
+          <w:sz w:val="22"/>
+          <w:szCs w:val="22"/>
+          <w:lang w:val="en-GB"/>
+        </w:rPr>
+        <w:t xml:space="preserve">Nahla </w:t>
+      </w:r>
+      <w:r>
+        <w:rPr>
+          <w:rStyle w:val="tlid-translation"/>
+          <w:rFonts w:ascii="Times New Roman" w:hAnsi="Times New Roman" w:cs="Times New Roman"/>
+          <w:sz w:val="22"/>
+          <w:szCs w:val="22"/>
+          <w:lang w:val="en-GB"/>
+        </w:rPr>
+        <w:t xml:space="preserve">just logged in and </w:t>
+      </w:r>
+      <w:r>
+        <w:rPr>
+          <w:rStyle w:val="tlid-translation"/>
+          <w:rFonts w:ascii="Times New Roman" w:hAnsi="Times New Roman" w:cs="Times New Roman"/>
+          <w:sz w:val="22"/>
+          <w:szCs w:val="22"/>
+          <w:lang w:val="en-GB"/>
+        </w:rPr>
+        <w:t>is using the website for the first time</w:t>
+      </w:r>
+      <w:r>
+        <w:rPr>
+          <w:rStyle w:val="tlid-translation"/>
+          <w:rFonts w:ascii="Times New Roman" w:hAnsi="Times New Roman" w:cs="Times New Roman"/>
+          <w:sz w:val="22"/>
+          <w:szCs w:val="22"/>
+          <w:lang w:val="en-GB"/>
+        </w:rPr>
+        <w:t>. She decides to create a facial profile. Proceeds to take her measurements and introduces the data on the forms</w:t>
+      </w:r>
+      <w:r>
+        <w:rPr>
+          <w:rStyle w:val="tlid-translation"/>
+          <w:rFonts w:ascii="Times New Roman" w:hAnsi="Times New Roman" w:cs="Times New Roman"/>
+          <w:sz w:val="22"/>
+          <w:szCs w:val="22"/>
+          <w:lang w:val="en-GB"/>
+        </w:rPr>
+        <w:t>.</w:t>
+      </w:r>
+      <w:r>
+        <w:rPr>
+          <w:rStyle w:val="tlid-translation"/>
+          <w:rFonts w:ascii="Times New Roman" w:hAnsi="Times New Roman" w:cs="Times New Roman"/>
+          <w:sz w:val="22"/>
+          <w:szCs w:val="22"/>
+          <w:lang w:val="en-GB"/>
+        </w:rPr>
+        <w:t xml:space="preserve"> Nahla has an oval face, 7cm </w:t>
+      </w:r>
+      <w:r>
+        <w:rPr>
+          <w:rFonts w:ascii="Times New Roman" w:hAnsi="Times New Roman" w:cs="Times New Roman"/>
+          <w:sz w:val="22"/>
+          <w:szCs w:val="22"/>
+          <w:lang w:val="en-GB"/>
+        </w:rPr>
+        <w:t xml:space="preserve">from the bridge of </w:t>
+      </w:r>
+      <w:r>
+        <w:rPr>
+          <w:rFonts w:ascii="Times New Roman" w:hAnsi="Times New Roman" w:cs="Times New Roman"/>
+          <w:sz w:val="22"/>
+          <w:szCs w:val="22"/>
+          <w:lang w:val="en-GB"/>
+        </w:rPr>
+        <w:t>her</w:t>
+      </w:r>
+      <w:r>
+        <w:rPr>
+          <w:rFonts w:ascii="Times New Roman" w:hAnsi="Times New Roman" w:cs="Times New Roman"/>
+          <w:sz w:val="22"/>
+          <w:szCs w:val="22"/>
+          <w:lang w:val="en-GB"/>
+        </w:rPr>
+        <w:t xml:space="preserve"> nose to just under </w:t>
+      </w:r>
+      <w:r>
+        <w:rPr>
+          <w:rFonts w:ascii="Times New Roman" w:hAnsi="Times New Roman" w:cs="Times New Roman"/>
+          <w:sz w:val="22"/>
+          <w:szCs w:val="22"/>
+          <w:lang w:val="en-GB"/>
+        </w:rPr>
+        <w:t xml:space="preserve">her </w:t>
+      </w:r>
+      <w:r>
+        <w:rPr>
+          <w:rFonts w:ascii="Times New Roman" w:hAnsi="Times New Roman" w:cs="Times New Roman"/>
+          <w:sz w:val="22"/>
+          <w:szCs w:val="22"/>
+          <w:lang w:val="en-GB"/>
+        </w:rPr>
+        <w:t>chin</w:t>
+      </w:r>
+      <w:r>
+        <w:rPr>
+          <w:rFonts w:ascii="Times New Roman" w:hAnsi="Times New Roman" w:cs="Times New Roman"/>
+          <w:sz w:val="22"/>
+          <w:szCs w:val="22"/>
+          <w:lang w:val="en-GB"/>
+        </w:rPr>
+        <w:t xml:space="preserve"> and 26cm between her ears, passing through the chin. </w:t>
+      </w:r>
+      <w:r>
+        <w:rPr>
+          <w:rFonts w:ascii="Times New Roman" w:hAnsi="Times New Roman" w:cs="Times New Roman"/>
+          <w:sz w:val="22"/>
+          <w:szCs w:val="22"/>
+          <w:lang w:val="en-GB"/>
+        </w:rPr>
+        <w:t xml:space="preserve">Picks the default </w:t>
+      </w:r>
+      <w:r>
+        <w:rPr>
+          <w:rFonts w:ascii="Times New Roman" w:hAnsi="Times New Roman" w:cs="Times New Roman"/>
+          <w:sz w:val="22"/>
+          <w:szCs w:val="22"/>
+          <w:lang w:val="en-GB"/>
+        </w:rPr>
+        <w:t>type and format of the mask</w:t>
+      </w:r>
+      <w:r>
+        <w:rPr>
+          <w:rFonts w:ascii="Times New Roman" w:hAnsi="Times New Roman" w:cs="Times New Roman"/>
+          <w:sz w:val="22"/>
+          <w:szCs w:val="22"/>
+          <w:lang w:val="en-GB"/>
+        </w:rPr>
+        <w:t>,</w:t>
+      </w:r>
+      <w:r>
+        <w:rPr>
+          <w:rFonts w:ascii="Times New Roman" w:hAnsi="Times New Roman" w:cs="Times New Roman"/>
+          <w:sz w:val="22"/>
+          <w:szCs w:val="22"/>
+          <w:lang w:val="en-GB"/>
+        </w:rPr>
+        <w:t xml:space="preserve"> selects 3</w:t>
+      </w:r>
+      <w:r>
+        <w:rPr>
+          <w:rFonts w:ascii="Times New Roman" w:hAnsi="Times New Roman" w:cs="Times New Roman"/>
+          <w:sz w:val="22"/>
+          <w:szCs w:val="22"/>
+          <w:lang w:val="en-GB"/>
+        </w:rPr>
+        <w:t xml:space="preserve"> protection</w:t>
+      </w:r>
+      <w:r>
+        <w:rPr>
+          <w:rFonts w:ascii="Times New Roman" w:hAnsi="Times New Roman" w:cs="Times New Roman"/>
+          <w:sz w:val="22"/>
+          <w:szCs w:val="22"/>
+          <w:lang w:val="en-GB"/>
+        </w:rPr>
+        <w:t xml:space="preserve"> layers</w:t>
+      </w:r>
+      <w:r>
+        <w:rPr>
+          <w:rFonts w:ascii="Times New Roman" w:hAnsi="Times New Roman" w:cs="Times New Roman"/>
+          <w:sz w:val="22"/>
+          <w:szCs w:val="22"/>
+          <w:lang w:val="en-GB"/>
+        </w:rPr>
+        <w:t xml:space="preserve"> and saves the profile under the name of “My profile”</w:t>
+      </w:r>
+      <w:r>
+        <w:rPr>
+          <w:rFonts w:ascii="Times New Roman" w:hAnsi="Times New Roman" w:cs="Times New Roman"/>
+          <w:sz w:val="22"/>
+          <w:szCs w:val="22"/>
+          <w:lang w:val="en-GB"/>
+        </w:rPr>
+        <w:t>.</w:t>
       </w:r>
     </w:p>
     <w:p>
@@ -5019,6 +5337,7 @@
           <w:b/>
           <w:sz w:val="30"/>
           <w:szCs w:val="30"/>
+          <w:lang w:val="en-GB"/>
         </w:rPr>
       </w:pPr>
     </w:p>
@@ -5029,6 +5348,7 @@
           <w:b/>
           <w:sz w:val="30"/>
           <w:szCs w:val="30"/>
+          <w:lang w:val="en-GB"/>
         </w:rPr>
       </w:pPr>
     </w:p>
@@ -5047,7 +5367,6 @@
           <w:sz w:val="30"/>
           <w:szCs w:val="30"/>
         </w:rPr>
-        <w:lastRenderedPageBreak/>
         <w:t>Interviews</w:t>
       </w:r>
       <w:r>
@@ -5067,7 +5386,7 @@
       <w:pPr>
         <w:ind w:firstLine="567"/>
         <w:rPr>
-          <w:lang w:val="pt-PT"/>
+          <w:lang w:val="en-GB"/>
         </w:rPr>
       </w:pPr>
       <w:r>

</xml_diff>